<commit_message>
vault backup: 2025-06-08 11:17:36
</commit_message>
<xml_diff>
--- a/Economics/Economic Growth/Among those who emphasise geography as a source of differences in economic growth.docx
+++ b/Economics/Economic Growth/Among those who emphasise geography as a source of differences in economic growth.docx
@@ -10,10 +10,7 @@
         <w:t>Among those who emphasise geography as a source of differences in economic growth, some highlight its impact through institutional formation. Resorting to the relevant literature, provide a critical overview of these theories, highlighting their similarities and differences.</w:t>
       </w:r>
       <w:r>
-        <w:t xml:space="preserve"> </w:t>
-      </w:r>
-      <w:r>
-        <w:t>(20 marks)</w:t>
+        <w:t xml:space="preserve"> (20 marks)</w:t>
       </w:r>
     </w:p>
     <w:p>
@@ -25,7 +22,13 @@
         </w:numPr>
       </w:pPr>
       <w:r>
-        <w:t>Acemoglu &amp; Robinson (2</w:t>
+        <w:t>A</w:t>
+      </w:r>
+      <w:r>
+        <w:t>c</w:t>
+      </w:r>
+      <w:r>
+        <w:t>emoglu &amp; Robinson (2</w:t>
       </w:r>
       <w:r>
         <w:t>0</w:t>
@@ -154,15 +157,7 @@
         </w:numPr>
       </w:pPr>
       <w:r>
-        <w:t xml:space="preserve">Import of West African slaves </w:t>
-      </w:r>
-      <w:proofErr w:type="gramStart"/>
-      <w:r>
-        <w:t>was</w:t>
-      </w:r>
-      <w:proofErr w:type="gramEnd"/>
-      <w:r>
-        <w:t xml:space="preserve"> not fully developed when North American colonialism began, making European settlers even more valuable.</w:t>
+        <w:t>Import of West African slaves was not fully developed when North American colonialism began, making European settlers even more valuable.</w:t>
       </w:r>
     </w:p>
     <w:p>
@@ -269,7 +264,19 @@
         <w:rPr>
           <w:rFonts w:eastAsiaTheme="minorEastAsia"/>
         </w:rPr>
-        <w:t xml:space="preserve"> lower growth</w:t>
+        <w:t xml:space="preserve"> </w:t>
+      </w:r>
+      <w:r>
+        <w:rPr>
+          <w:rFonts w:eastAsiaTheme="minorEastAsia"/>
+        </w:rPr>
+        <w:t>higher</w:t>
+      </w:r>
+      <w:r>
+        <w:rPr>
+          <w:rFonts w:eastAsiaTheme="minorEastAsia"/>
+        </w:rPr>
+        <w:t xml:space="preserve"> growth</w:t>
       </w:r>
     </w:p>
     <w:p>
@@ -532,6 +539,11 @@
       </w:r>
     </w:p>
     <w:p>
+      <w:r>
+        <w:t>Kuznets Curve</w:t>
+      </w:r>
+    </w:p>
+    <w:p>
       <w:pPr>
         <w:pStyle w:val="ListParagraph"/>
         <w:numPr>
@@ -539,6 +551,9 @@
           <w:numId w:val="1"/>
         </w:numPr>
       </w:pPr>
+      <w:r>
+        <w:t xml:space="preserve">Anglosphere countries have a U shaped curve, while continental European countries and Japan have an L shaped curve. </w:t>
+      </w:r>
     </w:p>
     <w:sectPr>
       <w:pgSz w:w="11906" w:h="16838"/>
@@ -1396,6 +1411,7 @@
   <w:style w:type="character" w:default="1" w:styleId="DefaultParagraphFont">
     <w:name w:val="Default Paragraph Font"/>
     <w:uiPriority w:val="1"/>
+    <w:semiHidden/>
     <w:unhideWhenUsed/>
   </w:style>
   <w:style w:type="table" w:default="1" w:styleId="TableNormal">

</xml_diff>